<commit_message>
Finished explaing the solution of the task
</commit_message>
<xml_diff>
--- a/Task documentation.docx
+++ b/Task documentation.docx
@@ -246,14 +246,441 @@
         </w:rPr>
         <w:t>important</w:t>
       </w:r>
+      <w:r>
+        <w:rPr>
+          <w:sz w:val="32"/>
+          <w:szCs w:val="32"/>
+        </w:rPr>
+        <w:t xml:space="preserve"> for publishing, installing etc.</w:t>
+      </w:r>
+    </w:p>
+    <w:p>
+      <w:pPr>
+        <w:bidi w:val="0"/>
+        <w:rPr>
+          <w:sz w:val="32"/>
+          <w:szCs w:val="32"/>
+        </w:rPr>
+      </w:pPr>
+      <w:r>
+        <w:rPr>
+          <w:sz w:val="32"/>
+          <w:szCs w:val="32"/>
+        </w:rPr>
+        <w:t xml:space="preserve">After all the </w:t>
+      </w:r>
+      <w:r>
+        <w:rPr>
+          <w:sz w:val="32"/>
+          <w:szCs w:val="32"/>
+        </w:rPr>
+        <w:t xml:space="preserve">installation </w:t>
+      </w:r>
+      <w:r>
+        <w:rPr>
+          <w:sz w:val="32"/>
+          <w:szCs w:val="32"/>
+        </w:rPr>
+        <w:t xml:space="preserve">I looked in google fore command for the </w:t>
+      </w:r>
+      <w:proofErr w:type="spellStart"/>
+      <w:r>
+        <w:rPr>
+          <w:sz w:val="32"/>
+          <w:szCs w:val="32"/>
+        </w:rPr>
+        <w:t>dockerfile</w:t>
+      </w:r>
+      <w:proofErr w:type="spellEnd"/>
+      <w:r>
+        <w:rPr>
+          <w:sz w:val="32"/>
+          <w:szCs w:val="32"/>
+        </w:rPr>
+        <w:t xml:space="preserve"> to use it after I found them I inserted a build command to build the Docker and then </w:t>
+      </w:r>
+      <w:r>
+        <w:rPr>
+          <w:sz w:val="32"/>
+          <w:szCs w:val="32"/>
+        </w:rPr>
+        <w:t>run it and it worked on windows using this commands:</w:t>
+      </w:r>
+    </w:p>
+    <w:p>
+      <w:pPr>
+        <w:bidi w:val="0"/>
+        <w:rPr>
+          <w:b/>
+          <w:bCs/>
+          <w:sz w:val="32"/>
+          <w:szCs w:val="32"/>
+        </w:rPr>
+      </w:pPr>
+      <w:r>
+        <w:rPr>
+          <w:b/>
+          <w:bCs/>
+          <w:sz w:val="32"/>
+          <w:szCs w:val="32"/>
+        </w:rPr>
+        <w:t>Build:</w:t>
+      </w:r>
+    </w:p>
+    <w:p>
+      <w:pPr>
+        <w:bidi w:val="0"/>
+        <w:rPr>
+          <w:sz w:val="32"/>
+          <w:szCs w:val="32"/>
+        </w:rPr>
+      </w:pPr>
+      <w:r>
+        <w:rPr>
+          <w:sz w:val="32"/>
+          <w:szCs w:val="32"/>
+        </w:rPr>
+        <w:t>```</w:t>
+      </w:r>
+      <w:proofErr w:type="spellStart"/>
+      <w:r>
+        <w:rPr>
+          <w:sz w:val="32"/>
+          <w:szCs w:val="32"/>
+        </w:rPr>
+        <w:t>docker</w:t>
+      </w:r>
+      <w:proofErr w:type="spellEnd"/>
+      <w:r>
+        <w:rPr>
+          <w:sz w:val="32"/>
+          <w:szCs w:val="32"/>
+        </w:rPr>
+        <w:t xml:space="preserve"> container </w:t>
+      </w:r>
+      <w:proofErr w:type="gramStart"/>
+      <w:r>
+        <w:rPr>
+          <w:sz w:val="32"/>
+          <w:szCs w:val="32"/>
+        </w:rPr>
+        <w:t>build  -</w:t>
+      </w:r>
+      <w:proofErr w:type="gramEnd"/>
+      <w:r>
+        <w:rPr>
+          <w:sz w:val="32"/>
+          <w:szCs w:val="32"/>
+        </w:rPr>
+        <w:t xml:space="preserve">t </w:t>
+      </w:r>
+      <w:proofErr w:type="spellStart"/>
+      <w:r>
+        <w:rPr>
+          <w:sz w:val="32"/>
+          <w:szCs w:val="32"/>
+        </w:rPr>
+        <w:t>igalhod</w:t>
+      </w:r>
+      <w:proofErr w:type="spellEnd"/>
+      <w:r>
+        <w:rPr>
+          <w:sz w:val="32"/>
+          <w:szCs w:val="32"/>
+        </w:rPr>
+        <w:t>/</w:t>
+      </w:r>
+      <w:proofErr w:type="spellStart"/>
+      <w:r>
+        <w:rPr>
+          <w:sz w:val="32"/>
+          <w:szCs w:val="32"/>
+        </w:rPr>
+        <w:t>devops</w:t>
+      </w:r>
+      <w:proofErr w:type="spellEnd"/>
+      <w:r>
+        <w:rPr>
+          <w:sz w:val="32"/>
+          <w:szCs w:val="32"/>
+        </w:rPr>
+        <w:t>-task .</w:t>
+      </w:r>
+      <w:r>
+        <w:rPr>
+          <w:sz w:val="32"/>
+          <w:szCs w:val="32"/>
+        </w:rPr>
+        <w:t>```</w:t>
+      </w:r>
+    </w:p>
+    <w:p>
+      <w:pPr>
+        <w:bidi w:val="0"/>
+        <w:rPr>
+          <w:b/>
+          <w:bCs/>
+          <w:sz w:val="32"/>
+          <w:szCs w:val="32"/>
+        </w:rPr>
+      </w:pPr>
+      <w:r>
+        <w:rPr>
+          <w:b/>
+          <w:bCs/>
+          <w:sz w:val="32"/>
+          <w:szCs w:val="32"/>
+        </w:rPr>
+        <w:t>Run:</w:t>
+      </w:r>
+    </w:p>
+    <w:p>
+      <w:pPr>
+        <w:bidi w:val="0"/>
+        <w:rPr>
+          <w:b/>
+          <w:bCs/>
+          <w:sz w:val="32"/>
+          <w:szCs w:val="32"/>
+        </w:rPr>
+      </w:pPr>
+      <w:r>
+        <w:rPr>
+          <w:b/>
+          <w:bCs/>
+          <w:sz w:val="32"/>
+          <w:szCs w:val="32"/>
+        </w:rPr>
+        <w:t>```</w:t>
+      </w:r>
+      <w:proofErr w:type="spellStart"/>
+      <w:r>
+        <w:rPr>
+          <w:sz w:val="32"/>
+          <w:szCs w:val="32"/>
+        </w:rPr>
+        <w:t>docker</w:t>
+      </w:r>
+      <w:proofErr w:type="spellEnd"/>
+      <w:r>
+        <w:rPr>
+          <w:sz w:val="32"/>
+          <w:szCs w:val="32"/>
+        </w:rPr>
+        <w:t xml:space="preserve"> container run -</w:t>
+      </w:r>
+      <w:proofErr w:type="gramStart"/>
+      <w:r>
+        <w:rPr>
+          <w:sz w:val="32"/>
+          <w:szCs w:val="32"/>
+        </w:rPr>
+        <w:t>d  -</w:t>
+      </w:r>
+      <w:proofErr w:type="gramEnd"/>
+      <w:r>
+        <w:rPr>
+          <w:sz w:val="32"/>
+          <w:szCs w:val="32"/>
+        </w:rPr>
+        <w:t>p</w:t>
+      </w:r>
+      <w:r>
+        <w:rPr>
+          <w:b/>
+          <w:bCs/>
+          <w:sz w:val="32"/>
+          <w:szCs w:val="32"/>
+        </w:rPr>
+        <w:t xml:space="preserve"> </w:t>
+      </w:r>
+      <w:r>
+        <w:rPr>
+          <w:sz w:val="32"/>
+          <w:szCs w:val="32"/>
+        </w:rPr>
+        <w:t xml:space="preserve">8080:8080 </w:t>
+      </w:r>
+      <w:proofErr w:type="spellStart"/>
+      <w:r>
+        <w:rPr>
+          <w:sz w:val="32"/>
+          <w:szCs w:val="32"/>
+        </w:rPr>
+        <w:t>igalhod</w:t>
+      </w:r>
+      <w:proofErr w:type="spellEnd"/>
+      <w:r>
+        <w:rPr>
+          <w:sz w:val="32"/>
+          <w:szCs w:val="32"/>
+        </w:rPr>
+        <w:t>/</w:t>
+      </w:r>
+      <w:proofErr w:type="spellStart"/>
+      <w:r>
+        <w:rPr>
+          <w:sz w:val="32"/>
+          <w:szCs w:val="32"/>
+        </w:rPr>
+        <w:t>devops</w:t>
+      </w:r>
+      <w:proofErr w:type="spellEnd"/>
+      <w:r>
+        <w:rPr>
+          <w:sz w:val="32"/>
+          <w:szCs w:val="32"/>
+        </w:rPr>
+        <w:t>-task</w:t>
+      </w:r>
+      <w:r>
+        <w:rPr>
+          <w:b/>
+          <w:bCs/>
+          <w:sz w:val="32"/>
+          <w:szCs w:val="32"/>
+        </w:rPr>
+        <w:t>```</w:t>
+      </w:r>
+    </w:p>
+    <w:p>
+      <w:pPr>
+        <w:bidi w:val="0"/>
+        <w:rPr>
+          <w:b/>
+          <w:bCs/>
+          <w:sz w:val="32"/>
+          <w:szCs w:val="32"/>
+        </w:rPr>
+      </w:pPr>
+    </w:p>
+    <w:p>
+      <w:pPr>
+        <w:bidi w:val="0"/>
+        <w:rPr>
+          <w:b/>
+          <w:bCs/>
+          <w:sz w:val="32"/>
+          <w:szCs w:val="32"/>
+        </w:rPr>
+      </w:pPr>
+    </w:p>
+    <w:p>
+      <w:pPr>
+        <w:bidi w:val="0"/>
+        <w:rPr>
+          <w:sz w:val="32"/>
+          <w:szCs w:val="32"/>
+        </w:rPr>
+      </w:pPr>
+      <w:r>
+        <w:rPr>
+          <w:sz w:val="32"/>
+          <w:szCs w:val="32"/>
+        </w:rPr>
+        <w:lastRenderedPageBreak/>
+        <w:t xml:space="preserve"> I tried to pull the image from Docker hub to Linux, and I had some problem because, if I want to use Docker on Linux I need to install docker.io -&gt; </w:t>
+      </w:r>
+      <w:proofErr w:type="spellStart"/>
+      <w:r>
+        <w:rPr>
+          <w:sz w:val="32"/>
+          <w:szCs w:val="32"/>
+        </w:rPr>
+        <w:t>sudo</w:t>
+      </w:r>
+      <w:proofErr w:type="spellEnd"/>
+      <w:r>
+        <w:rPr>
+          <w:sz w:val="32"/>
+          <w:szCs w:val="32"/>
+        </w:rPr>
+        <w:t xml:space="preserve"> apt install docker.io and not </w:t>
+      </w:r>
+      <w:proofErr w:type="spellStart"/>
+      <w:r>
+        <w:rPr>
+          <w:sz w:val="32"/>
+          <w:szCs w:val="32"/>
+        </w:rPr>
+        <w:t>sudo</w:t>
+      </w:r>
+      <w:proofErr w:type="spellEnd"/>
+      <w:r>
+        <w:rPr>
+          <w:sz w:val="32"/>
+          <w:szCs w:val="32"/>
+        </w:rPr>
+        <w:t xml:space="preserve"> apt install Docker.</w:t>
+      </w:r>
+    </w:p>
+    <w:p>
+      <w:pPr>
+        <w:bidi w:val="0"/>
+        <w:rPr>
+          <w:sz w:val="32"/>
+          <w:szCs w:val="32"/>
+        </w:rPr>
+      </w:pPr>
       <w:bookmarkStart w:id="0" w:name="_GoBack"/>
+      <w:r>
+        <w:rPr>
+          <w:sz w:val="32"/>
+          <w:szCs w:val="32"/>
+        </w:rPr>
+        <w:t>Then I had problem because the command</w:t>
+      </w:r>
+      <w:r>
+        <w:rPr>
+          <w:sz w:val="32"/>
+          <w:szCs w:val="32"/>
+        </w:rPr>
+        <w:t>s</w:t>
+      </w:r>
+      <w:r>
+        <w:rPr>
+          <w:sz w:val="32"/>
+          <w:szCs w:val="32"/>
+        </w:rPr>
+        <w:t xml:space="preserve"> </w:t>
+      </w:r>
+      <w:r>
+        <w:rPr>
+          <w:sz w:val="32"/>
+          <w:szCs w:val="32"/>
+        </w:rPr>
+        <w:t>are</w:t>
+      </w:r>
+      <w:r>
+        <w:rPr>
+          <w:sz w:val="32"/>
+          <w:szCs w:val="32"/>
+        </w:rPr>
+        <w:t xml:space="preserve"> a bit different </w:t>
+      </w:r>
       <w:bookmarkEnd w:id="0"/>
       <w:r>
         <w:rPr>
           <w:sz w:val="32"/>
           <w:szCs w:val="32"/>
         </w:rPr>
-        <w:t xml:space="preserve"> for publishing, installing etc.</w:t>
+        <w:t>between Linux and windows, I found the right commands for pulling and running a Docker for Linux and used `</w:t>
+      </w:r>
+      <w:proofErr w:type="spellStart"/>
+      <w:r>
+        <w:rPr>
+          <w:sz w:val="32"/>
+          <w:szCs w:val="32"/>
+        </w:rPr>
+        <w:t>sudo</w:t>
+      </w:r>
+      <w:proofErr w:type="spellEnd"/>
+      <w:r>
+        <w:rPr>
+          <w:sz w:val="32"/>
+          <w:szCs w:val="32"/>
+        </w:rPr>
+        <w:t xml:space="preserve">` because I need an admin permission to use a Docker in Linux and it worked.  </w:t>
       </w:r>
     </w:p>
     <w:p>

</xml_diff>